<commit_message>
subindo contexto do monitoramento
</commit_message>
<xml_diff>
--- a/LEGADO/documentacao/WORD/Contextualização atualizada.docx
+++ b/LEGADO/documentacao/WORD/Contextualização atualizada.docx
@@ -1,40 +1,7 @@
 
 <file path=word/document.xml><?xml version="1.0" encoding="utf-8"?>
-<w:document xmlns:wpc="http://schemas.microsoft.com/office/word/2010/wordprocessingCanvas" xmlns:cx="http://schemas.microsoft.com/office/drawing/2014/chartex" xmlns:cx1="http://schemas.microsoft.com/office/drawing/2015/9/8/chartex" xmlns:cx2="http://schemas.microsoft.com/office/drawing/2015/10/21/chartex" xmlns:cx3="http://schemas.microsoft.com/office/drawing/2016/5/9/chartex" xmlns:cx4="http://schemas.microsoft.com/office/drawing/2016/5/10/chartex" xmlns:cx5="http://schemas.microsoft.com/office/drawing/2016/5/11/chartex" xmlns:cx6="http://schemas.microsoft.com/office/drawing/2016/5/12/chartex" xmlns:cx7="http://schemas.microsoft.com/office/drawing/2016/5/13/chartex" xmlns:cx8="http://schemas.microsoft.com/office/drawing/2016/5/14/chartex" xmlns:mc="http://schemas.openxmlformats.org/markup-compatibility/2006" xmlns:aink="http://schemas.microsoft.com/office/drawing/2016/ink" xmlns:am3d="http://schemas.microsoft.com/office/drawing/2017/model3d" xmlns:o="urn:schemas-microsoft-com:office:office" xmlns:r="http://schemas.openxmlformats.org/officeDocument/2006/relationships" xmlns:m="http://schemas.openxmlformats.org/officeDocument/2006/math" xmlns:v="urn:schemas-microsoft-com:vml" xmlns:wp14="http://schemas.microsoft.com/office/word/2010/wordprocessingDrawing" xmlns:wp="http://schemas.openxmlformats.org/drawingml/2006/wordprocessingDrawing" xmlns:w10="urn:schemas-microsoft-com:office:word" xmlns:w="http://schemas.openxmlformats.org/wordprocessingml/2006/main" xmlns:w14="http://schemas.microsoft.com/office/word/2010/wordml" xmlns:w15="http://schemas.microsoft.com/office/word/2012/wordml" xmlns:w16cid="http://schemas.microsoft.com/office/word/2016/wordml/cid" xmlns:w16se="http://schemas.microsoft.com/office/word/2015/wordml/symex" xmlns:wpg="http://schemas.microsoft.com/office/word/2010/wordprocessingGroup" xmlns:wpi="http://schemas.microsoft.com/office/word/2010/wordprocessingInk" xmlns:wne="http://schemas.microsoft.com/office/word/2006/wordml" xmlns:wps="http://schemas.microsoft.com/office/word/2010/wordprocessingShape" mc:Ignorable="w14 w15 w16se w16cid wp14">
+<w:document xmlns:wpc="http://schemas.microsoft.com/office/word/2010/wordprocessingCanvas" xmlns:cx="http://schemas.microsoft.com/office/drawing/2014/chartex" xmlns:mc="http://schemas.openxmlformats.org/markup-compatibility/2006" xmlns:o="urn:schemas-microsoft-com:office:office" xmlns:r="http://schemas.openxmlformats.org/officeDocument/2006/relationships" xmlns:m="http://schemas.openxmlformats.org/officeDocument/2006/math" xmlns:v="urn:schemas-microsoft-com:vml" xmlns:wp14="http://schemas.microsoft.com/office/word/2010/wordprocessingDrawing" xmlns:wp="http://schemas.openxmlformats.org/drawingml/2006/wordprocessingDrawing" xmlns:w10="urn:schemas-microsoft-com:office:word" xmlns:w="http://schemas.openxmlformats.org/wordprocessingml/2006/main" xmlns:w14="http://schemas.microsoft.com/office/word/2010/wordml" xmlns:w15="http://schemas.microsoft.com/office/word/2012/wordml" xmlns:w16se="http://schemas.microsoft.com/office/word/2015/wordml/symex" xmlns:wpg="http://schemas.microsoft.com/office/word/2010/wordprocessingGroup" xmlns:wpi="http://schemas.microsoft.com/office/word/2010/wordprocessingInk" xmlns:wne="http://schemas.microsoft.com/office/word/2006/wordml" xmlns:wps="http://schemas.microsoft.com/office/word/2010/wordprocessingShape" mc:Ignorable="w14 w15 w16se wp14">
   <w:body>
-    <w:p>
-      <w:pPr>
-        <w:jc w:val="center"/>
-        <w:rPr>
-          <w:rFonts w:ascii="Arial" w:hAnsi="Arial" w:cs="Arial"/>
-          <w:b/>
-          <w:bCs/>
-          <w:sz w:val="32"/>
-          <w:szCs w:val="32"/>
-          <w:u w:val="single"/>
-        </w:rPr>
-      </w:pPr>
-      <w:r>
-        <w:rPr>
-          <w:rFonts w:ascii="Arial" w:hAnsi="Arial" w:cs="Arial"/>
-          <w:b/>
-          <w:bCs/>
-          <w:sz w:val="32"/>
-          <w:szCs w:val="32"/>
-          <w:u w:val="single"/>
-        </w:rPr>
-        <w:t>Sensores em geladeiras de vendas</w:t>
-      </w:r>
-    </w:p>
-    <w:p>
-      <w:pPr>
-        <w:rPr>
-          <w:rFonts w:ascii="Arial" w:hAnsi="Arial" w:cs="Arial"/>
-          <w:sz w:val="28"/>
-          <w:szCs w:val="28"/>
-        </w:rPr>
-      </w:pPr>
-    </w:p>
     <w:p>
       <w:pPr>
         <w:jc w:val="center"/>
@@ -326,6 +293,380 @@
         </w:rPr>
         <w:t xml:space="preserve"> sendo maior que os demais com 10% ao ano se tornando um mercado cada vez mais visado.</w:t>
       </w:r>
+    </w:p>
+    <w:p>
+      <w:pPr>
+        <w:jc w:val="both"/>
+        <w:rPr>
+          <w:rFonts w:ascii="Arial" w:hAnsi="Arial" w:cs="Arial"/>
+          <w:sz w:val="24"/>
+          <w:szCs w:val="24"/>
+        </w:rPr>
+      </w:pPr>
+      <w:r>
+        <w:rPr>
+          <w:rFonts w:ascii="Arial" w:hAnsi="Arial" w:cs="Arial"/>
+          <w:b/>
+          <w:bCs/>
+          <w:sz w:val="24"/>
+          <w:szCs w:val="24"/>
+        </w:rPr>
+        <w:t xml:space="preserve">Introdução: </w:t>
+      </w:r>
+      <w:r>
+        <w:rPr>
+          <w:rFonts w:ascii="Arial" w:hAnsi="Arial" w:cs="Arial"/>
+          <w:sz w:val="24"/>
+          <w:szCs w:val="24"/>
+        </w:rPr>
+        <w:t xml:space="preserve">Somos do grupo </w:t>
+      </w:r>
+      <w:proofErr w:type="spellStart"/>
+      <w:r>
+        <w:rPr>
+          <w:rFonts w:ascii="Arial" w:hAnsi="Arial" w:cs="Arial"/>
+          <w:sz w:val="24"/>
+          <w:szCs w:val="24"/>
+        </w:rPr>
+        <w:t>Cold</w:t>
+      </w:r>
+      <w:proofErr w:type="spellEnd"/>
+      <w:r>
+        <w:rPr>
+          <w:rFonts w:ascii="Arial" w:hAnsi="Arial" w:cs="Arial"/>
+          <w:sz w:val="24"/>
+          <w:szCs w:val="24"/>
+        </w:rPr>
+        <w:t xml:space="preserve"> Stock, um projeto que pretende automatizar a supervisão e o controle de estoque das máquinas de venda. Dessa forma, pretendemos facilitar a vida dos contratantes do</w:t>
+      </w:r>
+      <w:r>
+        <w:rPr>
+          <w:rFonts w:ascii="Arial" w:hAnsi="Arial" w:cs="Arial"/>
+          <w:sz w:val="24"/>
+          <w:szCs w:val="24"/>
+        </w:rPr>
+        <w:t>s</w:t>
+      </w:r>
+      <w:r>
+        <w:rPr>
+          <w:rFonts w:ascii="Arial" w:hAnsi="Arial" w:cs="Arial"/>
+          <w:sz w:val="24"/>
+          <w:szCs w:val="24"/>
+        </w:rPr>
+        <w:t xml:space="preserve"> nosso</w:t>
+      </w:r>
+      <w:r>
+        <w:rPr>
+          <w:rFonts w:ascii="Arial" w:hAnsi="Arial" w:cs="Arial"/>
+          <w:sz w:val="24"/>
+          <w:szCs w:val="24"/>
+        </w:rPr>
+        <w:t>s</w:t>
+      </w:r>
+      <w:r>
+        <w:rPr>
+          <w:rFonts w:ascii="Arial" w:hAnsi="Arial" w:cs="Arial"/>
+          <w:sz w:val="24"/>
+          <w:szCs w:val="24"/>
+        </w:rPr>
+        <w:t xml:space="preserve"> serviços e dos consumidores de produtos d</w:t>
+      </w:r>
+      <w:r>
+        <w:rPr>
+          <w:rFonts w:ascii="Arial" w:hAnsi="Arial" w:cs="Arial"/>
+          <w:sz w:val="24"/>
+          <w:szCs w:val="24"/>
+        </w:rPr>
+        <w:t>essas máquinas.</w:t>
+      </w:r>
+    </w:p>
+    <w:p>
+      <w:pPr>
+        <w:jc w:val="both"/>
+        <w:rPr>
+          <w:rFonts w:ascii="Arial" w:hAnsi="Arial" w:cs="Arial"/>
+          <w:b/>
+          <w:bCs/>
+          <w:sz w:val="24"/>
+          <w:szCs w:val="24"/>
+        </w:rPr>
+      </w:pPr>
+    </w:p>
+    <w:p>
+      <w:pPr>
+        <w:jc w:val="both"/>
+        <w:rPr>
+          <w:rFonts w:ascii="Arial" w:hAnsi="Arial" w:cs="Arial"/>
+          <w:sz w:val="24"/>
+          <w:szCs w:val="24"/>
+        </w:rPr>
+      </w:pPr>
+      <w:r>
+        <w:rPr>
+          <w:rFonts w:ascii="Arial" w:hAnsi="Arial" w:cs="Arial"/>
+          <w:b/>
+          <w:bCs/>
+          <w:sz w:val="24"/>
+          <w:szCs w:val="24"/>
+        </w:rPr>
+        <w:t xml:space="preserve">Problema: </w:t>
+      </w:r>
+      <w:r>
+        <w:rPr>
+          <w:rFonts w:ascii="Arial" w:hAnsi="Arial" w:cs="Arial"/>
+          <w:sz w:val="24"/>
+          <w:szCs w:val="24"/>
+        </w:rPr>
+        <w:t xml:space="preserve">No presente momento os contratantes não conseguem acompanhar </w:t>
+      </w:r>
+      <w:proofErr w:type="gramStart"/>
+      <w:r>
+        <w:rPr>
+          <w:rFonts w:ascii="Arial" w:hAnsi="Arial" w:cs="Arial"/>
+          <w:sz w:val="24"/>
+          <w:szCs w:val="24"/>
+        </w:rPr>
+        <w:t>remotamente  os</w:t>
+      </w:r>
+      <w:proofErr w:type="gramEnd"/>
+      <w:r>
+        <w:rPr>
+          <w:rFonts w:ascii="Arial" w:hAnsi="Arial" w:cs="Arial"/>
+          <w:sz w:val="24"/>
+          <w:szCs w:val="24"/>
+        </w:rPr>
+        <w:t xml:space="preserve"> estoques de suas geladeiras, por conta disso, pode ocorrer de produtos esgotarem muito depressa ou ficarem muito tempo sem consumo. Os clientes, por sua vez, perdem tempo checando se o produto desejado está disponível</w:t>
+      </w:r>
+    </w:p>
+    <w:p>
+      <w:pPr>
+        <w:jc w:val="both"/>
+        <w:rPr>
+          <w:rFonts w:ascii="Arial" w:hAnsi="Arial" w:cs="Arial"/>
+          <w:sz w:val="24"/>
+          <w:szCs w:val="24"/>
+        </w:rPr>
+      </w:pPr>
+    </w:p>
+    <w:p>
+      <w:pPr>
+        <w:jc w:val="both"/>
+        <w:rPr>
+          <w:rFonts w:ascii="Arial" w:hAnsi="Arial" w:cs="Arial"/>
+          <w:sz w:val="24"/>
+          <w:szCs w:val="24"/>
+        </w:rPr>
+      </w:pPr>
+      <w:r>
+        <w:rPr>
+          <w:rFonts w:ascii="Arial" w:hAnsi="Arial" w:cs="Arial"/>
+          <w:b/>
+          <w:bCs/>
+          <w:sz w:val="24"/>
+          <w:szCs w:val="24"/>
+        </w:rPr>
+        <w:t>Objetivo:</w:t>
+      </w:r>
+      <w:r>
+        <w:rPr>
+          <w:rFonts w:ascii="Arial" w:hAnsi="Arial" w:cs="Arial"/>
+          <w:b/>
+          <w:bCs/>
+          <w:sz w:val="24"/>
+          <w:szCs w:val="24"/>
+        </w:rPr>
+        <w:t xml:space="preserve"> </w:t>
+      </w:r>
+      <w:r>
+        <w:rPr>
+          <w:rFonts w:ascii="Arial" w:hAnsi="Arial" w:cs="Arial"/>
+          <w:sz w:val="24"/>
+          <w:szCs w:val="24"/>
+        </w:rPr>
+        <w:t xml:space="preserve">Temos como objetivo, por meio de uma análise dos dados </w:t>
+      </w:r>
+      <w:r>
+        <w:rPr>
+          <w:rFonts w:ascii="Arial" w:hAnsi="Arial" w:cs="Arial"/>
+          <w:sz w:val="24"/>
+          <w:szCs w:val="24"/>
+        </w:rPr>
+        <w:t>obtidos</w:t>
+      </w:r>
+      <w:r>
+        <w:rPr>
+          <w:rFonts w:ascii="Arial" w:hAnsi="Arial" w:cs="Arial"/>
+          <w:sz w:val="24"/>
+          <w:szCs w:val="24"/>
+        </w:rPr>
+        <w:t xml:space="preserve"> na geladeira, facilitar o controle de </w:t>
+      </w:r>
+      <w:r>
+        <w:rPr>
+          <w:rFonts w:ascii="Arial" w:hAnsi="Arial" w:cs="Arial"/>
+          <w:sz w:val="24"/>
+          <w:szCs w:val="24"/>
+        </w:rPr>
+        <w:t>abastecimento de mercadorias</w:t>
+      </w:r>
+      <w:r>
+        <w:rPr>
+          <w:rFonts w:ascii="Arial" w:hAnsi="Arial" w:cs="Arial"/>
+          <w:sz w:val="24"/>
+          <w:szCs w:val="24"/>
+        </w:rPr>
+        <w:t xml:space="preserve"> das empresas</w:t>
+      </w:r>
+      <w:r>
+        <w:rPr>
+          <w:rFonts w:ascii="Arial" w:hAnsi="Arial" w:cs="Arial"/>
+          <w:sz w:val="24"/>
+          <w:szCs w:val="24"/>
+        </w:rPr>
+        <w:t xml:space="preserve"> e faculdades</w:t>
+      </w:r>
+      <w:r>
+        <w:rPr>
+          <w:rFonts w:ascii="Arial" w:hAnsi="Arial" w:cs="Arial"/>
+          <w:sz w:val="24"/>
+          <w:szCs w:val="24"/>
+        </w:rPr>
+        <w:t xml:space="preserve">, otimizando o processo de </w:t>
+      </w:r>
+      <w:proofErr w:type="spellStart"/>
+      <w:r>
+        <w:rPr>
+          <w:rFonts w:ascii="Arial" w:hAnsi="Arial" w:cs="Arial"/>
+          <w:sz w:val="24"/>
+          <w:szCs w:val="24"/>
+        </w:rPr>
+        <w:t>re-</w:t>
+      </w:r>
+      <w:proofErr w:type="gramStart"/>
+      <w:r>
+        <w:rPr>
+          <w:rFonts w:ascii="Arial" w:hAnsi="Arial" w:cs="Arial"/>
+          <w:sz w:val="24"/>
+          <w:szCs w:val="24"/>
+        </w:rPr>
+        <w:t>estocagem</w:t>
+      </w:r>
+      <w:proofErr w:type="spellEnd"/>
+      <w:r>
+        <w:rPr>
+          <w:rFonts w:ascii="Arial" w:hAnsi="Arial" w:cs="Arial"/>
+          <w:sz w:val="24"/>
+          <w:szCs w:val="24"/>
+        </w:rPr>
+        <w:t xml:space="preserve"> .</w:t>
+      </w:r>
+      <w:proofErr w:type="gramEnd"/>
+      <w:r>
+        <w:rPr>
+          <w:rFonts w:ascii="Arial" w:hAnsi="Arial" w:cs="Arial"/>
+          <w:sz w:val="24"/>
+          <w:szCs w:val="24"/>
+        </w:rPr>
+        <w:t xml:space="preserve"> O tempo do cliente também será economizado,</w:t>
+      </w:r>
+      <w:r>
+        <w:rPr>
+          <w:rFonts w:ascii="Arial" w:hAnsi="Arial" w:cs="Arial"/>
+          <w:sz w:val="24"/>
+          <w:szCs w:val="24"/>
+        </w:rPr>
+        <w:t xml:space="preserve"> visto que</w:t>
+      </w:r>
+      <w:r>
+        <w:rPr>
+          <w:rFonts w:ascii="Arial" w:hAnsi="Arial" w:cs="Arial"/>
+          <w:sz w:val="24"/>
+          <w:szCs w:val="24"/>
+        </w:rPr>
+        <w:t xml:space="preserve"> ele poderá ver de antemão se o produto desejado estará disponível ou não.</w:t>
+      </w:r>
+    </w:p>
+    <w:p>
+      <w:pPr>
+        <w:jc w:val="both"/>
+        <w:rPr>
+          <w:rFonts w:ascii="Arial" w:hAnsi="Arial" w:cs="Arial"/>
+          <w:sz w:val="24"/>
+          <w:szCs w:val="24"/>
+        </w:rPr>
+      </w:pPr>
+    </w:p>
+    <w:p>
+      <w:pPr>
+        <w:jc w:val="both"/>
+        <w:rPr>
+          <w:rFonts w:ascii="Arial" w:hAnsi="Arial" w:cs="Arial"/>
+          <w:sz w:val="24"/>
+          <w:szCs w:val="24"/>
+        </w:rPr>
+      </w:pPr>
+      <w:r>
+        <w:rPr>
+          <w:rFonts w:ascii="Arial" w:hAnsi="Arial" w:cs="Arial"/>
+          <w:b/>
+          <w:bCs/>
+          <w:sz w:val="24"/>
+          <w:szCs w:val="24"/>
+        </w:rPr>
+        <w:t>Metodologia</w:t>
+      </w:r>
+      <w:r>
+        <w:rPr>
+          <w:rFonts w:ascii="Arial" w:hAnsi="Arial" w:cs="Arial"/>
+          <w:b/>
+          <w:bCs/>
+          <w:sz w:val="24"/>
+          <w:szCs w:val="24"/>
+        </w:rPr>
+        <w:t xml:space="preserve">: </w:t>
+      </w:r>
+      <w:r>
+        <w:rPr>
+          <w:rFonts w:ascii="Arial" w:hAnsi="Arial" w:cs="Arial"/>
+          <w:sz w:val="24"/>
+          <w:szCs w:val="24"/>
+        </w:rPr>
+        <w:t>A empresa poderia fazer uma análise com base nos dados</w:t>
+      </w:r>
+      <w:r>
+        <w:rPr>
+          <w:rFonts w:ascii="Arial" w:hAnsi="Arial" w:cs="Arial"/>
+          <w:sz w:val="24"/>
+          <w:szCs w:val="24"/>
+        </w:rPr>
+        <w:t>, coletados pelos sensores,</w:t>
+      </w:r>
+      <w:r>
+        <w:rPr>
+          <w:rFonts w:ascii="Arial" w:hAnsi="Arial" w:cs="Arial"/>
+          <w:sz w:val="24"/>
+          <w:szCs w:val="24"/>
+        </w:rPr>
+        <w:t xml:space="preserve"> de retirada dos produtos assim gerando uma estimativa de quais são mais vendidos, possibilitando a empresa abastecer cada geladeira de maneira </w:t>
+      </w:r>
+      <w:r>
+        <w:rPr>
+          <w:rFonts w:ascii="Arial" w:hAnsi="Arial" w:cs="Arial"/>
+          <w:sz w:val="24"/>
+          <w:szCs w:val="24"/>
+        </w:rPr>
+        <w:t>com que os alimentos sejam consumidos mais rapidamente, impedindo com que haja desperdício, gerando um maior lucro. Além disso, o consumidor terá acesso a um site onde poderá ver a disponibilidade de certo produto, poupando o seu tempo, evitando deslocamento desnecessário.</w:t>
+      </w:r>
+    </w:p>
+    <w:p>
+      <w:pPr>
+        <w:jc w:val="both"/>
+        <w:rPr>
+          <w:rFonts w:ascii="Arial" w:hAnsi="Arial" w:cs="Arial"/>
+          <w:sz w:val="24"/>
+          <w:szCs w:val="24"/>
+        </w:rPr>
+      </w:pPr>
       <w:bookmarkStart w:id="0" w:name="_GoBack"/>
       <w:bookmarkEnd w:id="0"/>
     </w:p>
@@ -346,389 +687,7 @@
           <w:sz w:val="24"/>
           <w:szCs w:val="24"/>
         </w:rPr>
-        <w:t xml:space="preserve">Introdução: </w:t>
-      </w:r>
-      <w:r>
-        <w:rPr>
-          <w:rFonts w:ascii="Arial" w:hAnsi="Arial" w:cs="Arial"/>
-          <w:sz w:val="24"/>
-          <w:szCs w:val="24"/>
-        </w:rPr>
-        <w:t xml:space="preserve">Somos do grupo </w:t>
-      </w:r>
-      <w:proofErr w:type="spellStart"/>
-      <w:r>
-        <w:rPr>
-          <w:rFonts w:ascii="Arial" w:hAnsi="Arial" w:cs="Arial"/>
-          <w:sz w:val="24"/>
-          <w:szCs w:val="24"/>
-        </w:rPr>
-        <w:t>Cold</w:t>
-      </w:r>
-      <w:proofErr w:type="spellEnd"/>
-      <w:r>
-        <w:rPr>
-          <w:rFonts w:ascii="Arial" w:hAnsi="Arial" w:cs="Arial"/>
-          <w:sz w:val="24"/>
-          <w:szCs w:val="24"/>
-        </w:rPr>
-        <w:t xml:space="preserve"> Stock, um projeto que pretende automatizar a supervisão e o controle de estoque das máquinas de venda. Dessa forma, pretendemos facilitar a vida dos contratantes do</w:t>
-      </w:r>
-      <w:r>
-        <w:rPr>
-          <w:rFonts w:ascii="Arial" w:hAnsi="Arial" w:cs="Arial"/>
-          <w:sz w:val="24"/>
-          <w:szCs w:val="24"/>
-        </w:rPr>
-        <w:t>s</w:t>
-      </w:r>
-      <w:r>
-        <w:rPr>
-          <w:rFonts w:ascii="Arial" w:hAnsi="Arial" w:cs="Arial"/>
-          <w:sz w:val="24"/>
-          <w:szCs w:val="24"/>
-        </w:rPr>
-        <w:t xml:space="preserve"> nosso</w:t>
-      </w:r>
-      <w:r>
-        <w:rPr>
-          <w:rFonts w:ascii="Arial" w:hAnsi="Arial" w:cs="Arial"/>
-          <w:sz w:val="24"/>
-          <w:szCs w:val="24"/>
-        </w:rPr>
-        <w:t>s</w:t>
-      </w:r>
-      <w:r>
-        <w:rPr>
-          <w:rFonts w:ascii="Arial" w:hAnsi="Arial" w:cs="Arial"/>
-          <w:sz w:val="24"/>
-          <w:szCs w:val="24"/>
-        </w:rPr>
-        <w:t xml:space="preserve"> serviços e dos consumidores de produtos d</w:t>
-      </w:r>
-      <w:r>
-        <w:rPr>
-          <w:rFonts w:ascii="Arial" w:hAnsi="Arial" w:cs="Arial"/>
-          <w:sz w:val="24"/>
-          <w:szCs w:val="24"/>
-        </w:rPr>
-        <w:t>essas máquinas.</w:t>
-      </w:r>
-    </w:p>
-    <w:p>
-      <w:pPr>
-        <w:jc w:val="both"/>
-        <w:rPr>
-          <w:rFonts w:ascii="Arial" w:hAnsi="Arial" w:cs="Arial"/>
-          <w:b/>
-          <w:bCs/>
-          <w:sz w:val="24"/>
-          <w:szCs w:val="24"/>
-        </w:rPr>
-      </w:pPr>
-    </w:p>
-    <w:p>
-      <w:pPr>
-        <w:jc w:val="both"/>
-        <w:rPr>
-          <w:rFonts w:ascii="Arial" w:hAnsi="Arial" w:cs="Arial"/>
-          <w:sz w:val="24"/>
-          <w:szCs w:val="24"/>
-        </w:rPr>
-      </w:pPr>
-      <w:r>
-        <w:rPr>
-          <w:rFonts w:ascii="Arial" w:hAnsi="Arial" w:cs="Arial"/>
-          <w:b/>
-          <w:bCs/>
-          <w:sz w:val="24"/>
-          <w:szCs w:val="24"/>
-        </w:rPr>
-        <w:t xml:space="preserve">Problema: </w:t>
-      </w:r>
-      <w:r>
-        <w:rPr>
-          <w:rFonts w:ascii="Arial" w:hAnsi="Arial" w:cs="Arial"/>
-          <w:sz w:val="24"/>
-          <w:szCs w:val="24"/>
-        </w:rPr>
-        <w:t xml:space="preserve">No presente momento os contratantes não conseguem acompanhar </w:t>
-      </w:r>
-      <w:proofErr w:type="gramStart"/>
-      <w:r>
-        <w:rPr>
-          <w:rFonts w:ascii="Arial" w:hAnsi="Arial" w:cs="Arial"/>
-          <w:sz w:val="24"/>
-          <w:szCs w:val="24"/>
-        </w:rPr>
-        <w:t>remotamente  os</w:t>
-      </w:r>
-      <w:proofErr w:type="gramEnd"/>
-      <w:r>
-        <w:rPr>
-          <w:rFonts w:ascii="Arial" w:hAnsi="Arial" w:cs="Arial"/>
-          <w:sz w:val="24"/>
-          <w:szCs w:val="24"/>
-        </w:rPr>
-        <w:t xml:space="preserve"> estoques de suas geladeiras, por conta disso, pode ocorrer de produtos esgotarem muito depressa ou ficarem muito tempo sem consumo. Os clientes, por sua vez, perdem tempo checando se o produto desejado está disponível</w:t>
-      </w:r>
-    </w:p>
-    <w:p>
-      <w:pPr>
-        <w:jc w:val="both"/>
-        <w:rPr>
-          <w:rFonts w:ascii="Arial" w:hAnsi="Arial" w:cs="Arial"/>
-          <w:sz w:val="24"/>
-          <w:szCs w:val="24"/>
-        </w:rPr>
-      </w:pPr>
-    </w:p>
-    <w:p>
-      <w:pPr>
-        <w:jc w:val="both"/>
-        <w:rPr>
-          <w:rFonts w:ascii="Arial" w:hAnsi="Arial" w:cs="Arial"/>
-          <w:sz w:val="24"/>
-          <w:szCs w:val="24"/>
-        </w:rPr>
-      </w:pPr>
-      <w:r>
-        <w:rPr>
-          <w:rFonts w:ascii="Arial" w:hAnsi="Arial" w:cs="Arial"/>
-          <w:b/>
-          <w:bCs/>
-          <w:sz w:val="24"/>
-          <w:szCs w:val="24"/>
-        </w:rPr>
-        <w:t>Objetivo:</w:t>
-      </w:r>
-      <w:r>
-        <w:rPr>
-          <w:rFonts w:ascii="Arial" w:hAnsi="Arial" w:cs="Arial"/>
-          <w:b/>
-          <w:bCs/>
-          <w:sz w:val="24"/>
-          <w:szCs w:val="24"/>
-        </w:rPr>
-        <w:t xml:space="preserve"> </w:t>
-      </w:r>
-      <w:r>
-        <w:rPr>
-          <w:rFonts w:ascii="Arial" w:hAnsi="Arial" w:cs="Arial"/>
-          <w:sz w:val="24"/>
-          <w:szCs w:val="24"/>
-        </w:rPr>
-        <w:t xml:space="preserve">Temos como objetivo, por meio de uma análise dos dados </w:t>
-      </w:r>
-      <w:r>
-        <w:rPr>
-          <w:rFonts w:ascii="Arial" w:hAnsi="Arial" w:cs="Arial"/>
-          <w:sz w:val="24"/>
-          <w:szCs w:val="24"/>
-        </w:rPr>
-        <w:t>obtidos</w:t>
-      </w:r>
-      <w:r>
-        <w:rPr>
-          <w:rFonts w:ascii="Arial" w:hAnsi="Arial" w:cs="Arial"/>
-          <w:sz w:val="24"/>
-          <w:szCs w:val="24"/>
-        </w:rPr>
-        <w:t xml:space="preserve"> na geladeira, facilitar o controle de </w:t>
-      </w:r>
-      <w:r>
-        <w:rPr>
-          <w:rFonts w:ascii="Arial" w:hAnsi="Arial" w:cs="Arial"/>
-          <w:sz w:val="24"/>
-          <w:szCs w:val="24"/>
-        </w:rPr>
-        <w:t>abastecimento de mercadorias</w:t>
-      </w:r>
-      <w:r>
-        <w:rPr>
-          <w:rFonts w:ascii="Arial" w:hAnsi="Arial" w:cs="Arial"/>
-          <w:sz w:val="24"/>
-          <w:szCs w:val="24"/>
-        </w:rPr>
-        <w:t xml:space="preserve"> das empresas</w:t>
-      </w:r>
-      <w:r>
-        <w:rPr>
-          <w:rFonts w:ascii="Arial" w:hAnsi="Arial" w:cs="Arial"/>
-          <w:sz w:val="24"/>
-          <w:szCs w:val="24"/>
-        </w:rPr>
-        <w:t xml:space="preserve"> e faculdades</w:t>
-      </w:r>
-      <w:r>
-        <w:rPr>
-          <w:rFonts w:ascii="Arial" w:hAnsi="Arial" w:cs="Arial"/>
-          <w:sz w:val="24"/>
-          <w:szCs w:val="24"/>
-        </w:rPr>
-        <w:t xml:space="preserve">, otimizando o processo de </w:t>
-      </w:r>
-      <w:proofErr w:type="spellStart"/>
-      <w:r>
-        <w:rPr>
-          <w:rFonts w:ascii="Arial" w:hAnsi="Arial" w:cs="Arial"/>
-          <w:sz w:val="24"/>
-          <w:szCs w:val="24"/>
-        </w:rPr>
-        <w:t>re-</w:t>
-      </w:r>
-      <w:proofErr w:type="gramStart"/>
-      <w:r>
-        <w:rPr>
-          <w:rFonts w:ascii="Arial" w:hAnsi="Arial" w:cs="Arial"/>
-          <w:sz w:val="24"/>
-          <w:szCs w:val="24"/>
-        </w:rPr>
-        <w:t>estocagem</w:t>
-      </w:r>
-      <w:proofErr w:type="spellEnd"/>
-      <w:r>
-        <w:rPr>
-          <w:rFonts w:ascii="Arial" w:hAnsi="Arial" w:cs="Arial"/>
-          <w:sz w:val="24"/>
-          <w:szCs w:val="24"/>
-        </w:rPr>
-        <w:t xml:space="preserve"> .</w:t>
-      </w:r>
-      <w:proofErr w:type="gramEnd"/>
-      <w:r>
-        <w:rPr>
-          <w:rFonts w:ascii="Arial" w:hAnsi="Arial" w:cs="Arial"/>
-          <w:sz w:val="24"/>
-          <w:szCs w:val="24"/>
-        </w:rPr>
-        <w:t xml:space="preserve"> O tempo do cliente também será economizado,</w:t>
-      </w:r>
-      <w:r>
-        <w:rPr>
-          <w:rFonts w:ascii="Arial" w:hAnsi="Arial" w:cs="Arial"/>
-          <w:sz w:val="24"/>
-          <w:szCs w:val="24"/>
-        </w:rPr>
-        <w:t xml:space="preserve"> visto que</w:t>
-      </w:r>
-      <w:r>
-        <w:rPr>
-          <w:rFonts w:ascii="Arial" w:hAnsi="Arial" w:cs="Arial"/>
-          <w:sz w:val="24"/>
-          <w:szCs w:val="24"/>
-        </w:rPr>
-        <w:t xml:space="preserve"> ele poderá ver de antemão se o produto desejado estará disponível ou não.</w:t>
-      </w:r>
-    </w:p>
-    <w:p>
-      <w:pPr>
-        <w:jc w:val="both"/>
-        <w:rPr>
-          <w:rFonts w:ascii="Arial" w:hAnsi="Arial" w:cs="Arial"/>
-          <w:sz w:val="24"/>
-          <w:szCs w:val="24"/>
-        </w:rPr>
-      </w:pPr>
-    </w:p>
-    <w:p>
-      <w:pPr>
-        <w:jc w:val="both"/>
-        <w:rPr>
-          <w:rFonts w:ascii="Arial" w:hAnsi="Arial" w:cs="Arial"/>
-          <w:sz w:val="24"/>
-          <w:szCs w:val="24"/>
-        </w:rPr>
-      </w:pPr>
-      <w:r>
-        <w:rPr>
-          <w:rFonts w:ascii="Arial" w:hAnsi="Arial" w:cs="Arial"/>
-          <w:b/>
-          <w:bCs/>
-          <w:sz w:val="24"/>
-          <w:szCs w:val="24"/>
-        </w:rPr>
-        <w:t>Metodologia</w:t>
-      </w:r>
-      <w:r>
-        <w:rPr>
-          <w:rFonts w:ascii="Arial" w:hAnsi="Arial" w:cs="Arial"/>
-          <w:b/>
-          <w:bCs/>
-          <w:sz w:val="24"/>
-          <w:szCs w:val="24"/>
-        </w:rPr>
-        <w:t xml:space="preserve">: </w:t>
-      </w:r>
-      <w:r>
-        <w:rPr>
-          <w:rFonts w:ascii="Arial" w:hAnsi="Arial" w:cs="Arial"/>
-          <w:sz w:val="24"/>
-          <w:szCs w:val="24"/>
-        </w:rPr>
-        <w:t>A empresa poderia fazer uma análise com base nos dados</w:t>
-      </w:r>
-      <w:r>
-        <w:rPr>
-          <w:rFonts w:ascii="Arial" w:hAnsi="Arial" w:cs="Arial"/>
-          <w:sz w:val="24"/>
-          <w:szCs w:val="24"/>
-        </w:rPr>
-        <w:t>, coletados pelos sensores,</w:t>
-      </w:r>
-      <w:r>
-        <w:rPr>
-          <w:rFonts w:ascii="Arial" w:hAnsi="Arial" w:cs="Arial"/>
-          <w:sz w:val="24"/>
-          <w:szCs w:val="24"/>
-        </w:rPr>
-        <w:t xml:space="preserve"> de retirada dos produtos assim gerando uma estimativa de quais são mais vendidos, possibilitando a empresa abastecer cada geladeira de maneira </w:t>
-      </w:r>
-      <w:r>
-        <w:rPr>
-          <w:rFonts w:ascii="Arial" w:hAnsi="Arial" w:cs="Arial"/>
-          <w:sz w:val="24"/>
-          <w:szCs w:val="24"/>
-        </w:rPr>
-        <w:t xml:space="preserve">com que os alimentos sejam consumidos mais rapidamente, impedindo com que haja desperdício, gerando um maior lucro. Além disso, o consumidor terá acesso a um site onde poderá ver a </w:t>
-      </w:r>
-      <w:r>
-        <w:rPr>
-          <w:rFonts w:ascii="Arial" w:hAnsi="Arial" w:cs="Arial"/>
-          <w:sz w:val="24"/>
-          <w:szCs w:val="24"/>
-        </w:rPr>
         <w:lastRenderedPageBreak/>
-        <w:t>disponibilidade de certo produto, poupando o seu tempo, evitando deslocamento desnecessário.</w:t>
-      </w:r>
-    </w:p>
-    <w:p>
-      <w:pPr>
-        <w:jc w:val="both"/>
-        <w:rPr>
-          <w:rFonts w:ascii="Arial" w:hAnsi="Arial" w:cs="Arial"/>
-          <w:sz w:val="24"/>
-          <w:szCs w:val="24"/>
-        </w:rPr>
-      </w:pPr>
-    </w:p>
-    <w:p>
-      <w:pPr>
-        <w:jc w:val="both"/>
-        <w:rPr>
-          <w:rFonts w:ascii="Arial" w:hAnsi="Arial" w:cs="Arial"/>
-          <w:sz w:val="24"/>
-          <w:szCs w:val="24"/>
-        </w:rPr>
-      </w:pPr>
-      <w:r>
-        <w:rPr>
-          <w:rFonts w:ascii="Arial" w:hAnsi="Arial" w:cs="Arial"/>
-          <w:b/>
-          <w:bCs/>
-          <w:sz w:val="24"/>
-          <w:szCs w:val="24"/>
-        </w:rPr>
         <w:t>Mercado</w:t>
       </w:r>
       <w:r>
@@ -785,7 +744,7 @@
 </file>
 
 <file path=word/styles.xml><?xml version="1.0" encoding="utf-8"?>
-<w:styles xmlns:mc="http://schemas.openxmlformats.org/markup-compatibility/2006" xmlns:r="http://schemas.openxmlformats.org/officeDocument/2006/relationships" xmlns:w="http://schemas.openxmlformats.org/wordprocessingml/2006/main" xmlns:w14="http://schemas.microsoft.com/office/word/2010/wordml" xmlns:w15="http://schemas.microsoft.com/office/word/2012/wordml" xmlns:w16cid="http://schemas.microsoft.com/office/word/2016/wordml/cid" xmlns:w16se="http://schemas.microsoft.com/office/word/2015/wordml/symex" mc:Ignorable="w14 w15 w16se w16cid">
+<w:styles xmlns:mc="http://schemas.openxmlformats.org/markup-compatibility/2006" xmlns:r="http://schemas.openxmlformats.org/officeDocument/2006/relationships" xmlns:w="http://schemas.openxmlformats.org/wordprocessingml/2006/main" xmlns:w14="http://schemas.microsoft.com/office/word/2010/wordml" xmlns:w15="http://schemas.microsoft.com/office/word/2012/wordml" xmlns:w16se="http://schemas.microsoft.com/office/word/2015/wordml/symex" mc:Ignorable="w14 w15 w16se">
   <w:docDefaults>
     <w:rPrDefault>
       <w:rPr>
@@ -801,7 +760,7 @@
       </w:pPr>
     </w:pPrDefault>
   </w:docDefaults>
-  <w:latentStyles w:defLockedState="0" w:defUIPriority="99" w:defSemiHidden="0" w:defUnhideWhenUsed="0" w:defQFormat="0" w:count="376">
+  <w:latentStyles w:defLockedState="0" w:defUIPriority="99" w:defSemiHidden="0" w:defUnhideWhenUsed="0" w:defQFormat="0" w:count="371">
     <w:lsdException w:name="Normal" w:uiPriority="0" w:qFormat="1"/>
     <w:lsdException w:name="heading 1" w:uiPriority="9" w:qFormat="1"/>
     <w:lsdException w:name="heading 2" w:semiHidden="1" w:uiPriority="9" w:unhideWhenUsed="1" w:qFormat="1"/>
@@ -1173,11 +1132,6 @@
     <w:lsdException w:name="List Table 5 Dark Accent 6" w:uiPriority="50"/>
     <w:lsdException w:name="List Table 6 Colorful Accent 6" w:uiPriority="51"/>
     <w:lsdException w:name="List Table 7 Colorful Accent 6" w:uiPriority="52"/>
-    <w:lsdException w:name="Mention" w:semiHidden="1" w:unhideWhenUsed="1"/>
-    <w:lsdException w:name="Smart Hyperlink" w:semiHidden="1" w:unhideWhenUsed="1"/>
-    <w:lsdException w:name="Hashtag" w:semiHidden="1" w:unhideWhenUsed="1"/>
-    <w:lsdException w:name="Unresolved Mention" w:semiHidden="1" w:unhideWhenUsed="1"/>
-    <w:lsdException w:name="Smart Link" w:semiHidden="1" w:unhideWhenUsed="1"/>
   </w:latentStyles>
   <w:style w:type="paragraph" w:default="1" w:styleId="Normal">
     <w:name w:val="Normal"/>

</xml_diff>